<commit_message>
second commit for many files
</commit_message>
<xml_diff>
--- a/sam1.docx
+++ b/sam1.docx
@@ -4,7 +4,18 @@
   <w:body>
     <w:p>
       <w:r>
-        <w:t>Sample file for testing in github.</w:t>
+        <w:t xml:space="preserve">Sample file for testing in </w:t>
+      </w:r>
+      <w:proofErr w:type="spellStart"/>
+      <w:r>
+        <w:t>github</w:t>
+      </w:r>
+      <w:proofErr w:type="spellEnd"/>
+      <w:r>
+        <w:t>.</w:t>
+      </w:r>
+      <w:r>
+        <w:t xml:space="preserve"> And I am  modifying it</w:t>
       </w:r>
       <w:bookmarkStart w:id="0" w:name="_GoBack"/>
       <w:bookmarkEnd w:id="0"/>

</xml_diff>